<commit_message>
DOC Especificação Suplementar (FINAL)
</commit_message>
<xml_diff>
--- a/nahara/Documento de Especificação Suplementar.docx
+++ b/nahara/Documento de Especificação Suplementar.docx
@@ -195,8 +195,80 @@
               </w:rPr>
               <w:t>Cartões de Atributos e Matriz de Rasteabilidade</w:t>
             </w:r>
-            <w:bookmarkStart w:id="0" w:name="_GoBack"/>
-            <w:bookmarkEnd w:id="0"/>
+          </w:p>
+        </w:tc>
+        <w:tc>
+          <w:tcPr>
+            <w:tcW w:w="2254" w:type="dxa"/>
+          </w:tcPr>
+          <w:p>
+            <w:pPr>
+              <w:rPr>
+                <w:szCs w:val="24"/>
+              </w:rPr>
+            </w:pPr>
+            <w:r>
+              <w:rPr>
+                <w:szCs w:val="24"/>
+              </w:rPr>
+              <w:t>Nahara</w:t>
+            </w:r>
+          </w:p>
+        </w:tc>
+      </w:tr>
+      <w:tr>
+        <w:tc>
+          <w:tcPr>
+            <w:tcW w:w="2254" w:type="dxa"/>
+          </w:tcPr>
+          <w:p>
+            <w:pPr>
+              <w:rPr>
+                <w:szCs w:val="24"/>
+              </w:rPr>
+            </w:pPr>
+            <w:r>
+              <w:rPr>
+                <w:szCs w:val="24"/>
+              </w:rPr>
+              <w:t>01/05/2016</w:t>
+            </w:r>
+          </w:p>
+        </w:tc>
+        <w:tc>
+          <w:tcPr>
+            <w:tcW w:w="2254" w:type="dxa"/>
+          </w:tcPr>
+          <w:p>
+            <w:pPr>
+              <w:rPr>
+                <w:szCs w:val="24"/>
+              </w:rPr>
+            </w:pPr>
+            <w:r>
+              <w:rPr>
+                <w:szCs w:val="24"/>
+              </w:rPr>
+              <w:t>0.2</w:t>
+            </w:r>
+          </w:p>
+        </w:tc>
+        <w:tc>
+          <w:tcPr>
+            <w:tcW w:w="2254" w:type="dxa"/>
+          </w:tcPr>
+          <w:p>
+            <w:pPr>
+              <w:rPr>
+                <w:szCs w:val="24"/>
+              </w:rPr>
+            </w:pPr>
+            <w:r>
+              <w:rPr>
+                <w:szCs w:val="24"/>
+              </w:rPr>
+              <w:t>Priorização de Kano</w:t>
+            </w:r>
           </w:p>
         </w:tc>
         <w:tc>
@@ -315,10 +387,7 @@
       </w:r>
       <w:r>
         <w:tab/>
-        <w:t xml:space="preserve">Nome: </w:t>
-      </w:r>
-      <w:r>
-        <w:t xml:space="preserve"> Soma</w:t>
+        <w:t>Nome:  Soma</w:t>
       </w:r>
     </w:p>
     <w:p>
@@ -333,17 +402,12 @@
       <w:r>
         <w:t xml:space="preserve">Estabilidade: Funcional    Responsabilidade: Programador </w:t>
       </w:r>
-      <w:proofErr w:type="gramStart"/>
       <w:r>
         <w:tab/>
         <w:t xml:space="preserve">  </w:t>
       </w:r>
       <w:r>
-        <w:t>Fonte</w:t>
-      </w:r>
-      <w:proofErr w:type="gramEnd"/>
-      <w:r>
-        <w:t>: Entrevista</w:t>
+        <w:t>Fonte: Entrevista</w:t>
       </w:r>
       <w:r>
         <w:t xml:space="preserve">   Autor: Nahara </w:t>
@@ -431,27 +495,19 @@
     </w:p>
     <w:p>
       <w:r>
-        <w:t>Descrição: Operação de subtração</w:t>
-      </w:r>
-      <w:r>
-        <w:t xml:space="preserve"> com valores recebidos</w:t>
+        <w:t>Descrição: Operação de subtração com valores recebidos</w:t>
       </w:r>
     </w:p>
     <w:p>
       <w:r>
         <w:t xml:space="preserve">Estabilidade: Funcional    Responsabilidade: Programador </w:t>
       </w:r>
-      <w:proofErr w:type="gramStart"/>
       <w:r>
         <w:tab/>
         <w:t xml:space="preserve">  </w:t>
       </w:r>
       <w:r>
-        <w:t>Fonte</w:t>
-      </w:r>
-      <w:proofErr w:type="gramEnd"/>
-      <w:r>
-        <w:t>: Entrevista</w:t>
+        <w:t>Fonte: Entrevista</w:t>
       </w:r>
       <w:r>
         <w:t xml:space="preserve">   Autor: Nahara </w:t>
@@ -539,27 +595,19 @@
     </w:p>
     <w:p>
       <w:r>
-        <w:t>Descrição: Operação de multiplicação</w:t>
-      </w:r>
-      <w:r>
-        <w:t xml:space="preserve"> com valores recebidos</w:t>
+        <w:t>Descrição: Operação de multiplicação com valores recebidos</w:t>
       </w:r>
     </w:p>
     <w:p>
       <w:r>
         <w:t xml:space="preserve">Estabilidade: Funcional    Responsabilidade: Programador </w:t>
       </w:r>
-      <w:proofErr w:type="gramStart"/>
       <w:r>
         <w:tab/>
         <w:t xml:space="preserve">  </w:t>
       </w:r>
       <w:r>
-        <w:t>Fonte</w:t>
-      </w:r>
-      <w:proofErr w:type="gramEnd"/>
-      <w:r>
-        <w:t>: Entrevista</w:t>
+        <w:t>Fonte: Entrevista</w:t>
       </w:r>
       <w:r>
         <w:t xml:space="preserve">   Autor: Nahara </w:t>
@@ -650,27 +698,19 @@
     </w:p>
     <w:p>
       <w:r>
-        <w:t>Descrição: Operação de divisão</w:t>
-      </w:r>
-      <w:r>
-        <w:t xml:space="preserve"> com valores recebidos</w:t>
+        <w:t>Descrição: Operação de divisão com valores recebidos</w:t>
       </w:r>
     </w:p>
     <w:p>
       <w:r>
         <w:t xml:space="preserve">Estabilidade: Funcional    Responsabilidade: Programador </w:t>
       </w:r>
-      <w:proofErr w:type="gramStart"/>
       <w:r>
         <w:tab/>
         <w:t xml:space="preserve">  </w:t>
       </w:r>
       <w:r>
-        <w:t>Fonte</w:t>
-      </w:r>
-      <w:proofErr w:type="gramEnd"/>
-      <w:r>
-        <w:t>: Entrevista</w:t>
+        <w:t>Fonte: Entrevista</w:t>
       </w:r>
       <w:r>
         <w:t xml:space="preserve">   Autor: Nahara </w:t>
@@ -768,26 +808,16 @@
       <w:r>
         <w:t xml:space="preserve">Estabilidade: Funcional    Responsabilidade: Programador </w:t>
       </w:r>
-      <w:proofErr w:type="gramStart"/>
       <w:r>
         <w:tab/>
         <w:t xml:space="preserve">  </w:t>
       </w:r>
       <w:r>
-        <w:t>Fonte</w:t>
-      </w:r>
-      <w:proofErr w:type="gramEnd"/>
-      <w:r>
-        <w:t>: Analogia</w:t>
+        <w:t>Fonte: Analogia</w:t>
       </w:r>
       <w:r>
         <w:t xml:space="preserve">   Autor: Nahara </w:t>
       </w:r>
-    </w:p>
-    <w:p>
-      <w:pPr>
-        <w:ind w:firstLine="708"/>
-      </w:pPr>
     </w:p>
     <w:p>
       <w:pPr>
@@ -808,10 +838,10 @@
               <wp:anchor distT="0" distB="0" distL="114300" distR="114300" simplePos="0" relativeHeight="251669504" behindDoc="1" locked="0" layoutInCell="1" allowOverlap="1" wp14:anchorId="27D05153" wp14:editId="7DCCB527">
                 <wp:simplePos x="0" y="0"/>
                 <wp:positionH relativeFrom="margin">
-                  <wp:align>left</wp:align>
+                  <wp:align>center</wp:align>
                 </wp:positionH>
                 <wp:positionV relativeFrom="paragraph">
-                  <wp:posOffset>-31292</wp:posOffset>
+                  <wp:posOffset>-2540</wp:posOffset>
                 </wp:positionV>
                 <wp:extent cx="5943600" cy="1075660"/>
                 <wp:effectExtent l="0" t="0" r="19050" b="10795"/>
@@ -862,7 +892,7 @@
           </mc:Choice>
           <mc:Fallback>
             <w:pict>
-              <v:rect w14:anchorId="3809C189" id="Retângulo 7" o:spid="_x0000_s1026" style="position:absolute;margin-left:0;margin-top:-2.45pt;width:468pt;height:84.7pt;z-index:-251646976;visibility:visible;mso-wrap-style:square;mso-height-percent:0;mso-wrap-distance-left:9pt;mso-wrap-distance-top:0;mso-wrap-distance-right:9pt;mso-wrap-distance-bottom:0;mso-position-horizontal:left;mso-position-horizontal-relative:margin;mso-position-vertical:absolute;mso-position-vertical-relative:text;mso-height-percent:0;mso-height-relative:margin;v-text-anchor:middle" o:gfxdata="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" fillcolor="white [3201]" strokecolor="black [3200]" strokeweight="1pt">
+              <v:rect w14:anchorId="73A6BEA7" id="Retângulo 7" o:spid="_x0000_s1026" style="position:absolute;margin-left:0;margin-top:-.2pt;width:468pt;height:84.7pt;z-index:-251646976;visibility:visible;mso-wrap-style:square;mso-height-percent:0;mso-wrap-distance-left:9pt;mso-wrap-distance-top:0;mso-wrap-distance-right:9pt;mso-wrap-distance-bottom:0;mso-position-horizontal:center;mso-position-horizontal-relative:margin;mso-position-vertical:absolute;mso-position-vertical-relative:text;mso-height-percent:0;mso-height-relative:margin;v-text-anchor:middle" o:gfxdata="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" fillcolor="white [3201]" strokecolor="black [3200]" strokeweight="1pt">
                 <w10:wrap anchorx="margin"/>
               </v:rect>
             </w:pict>
@@ -873,7 +903,12 @@
         <w:t xml:space="preserve"> </w:t>
       </w:r>
       <w:r>
-        <w:t xml:space="preserve">ID: 3.0 </w:t>
+        <w:t>I</w:t>
+      </w:r>
+      <w:bookmarkStart w:id="0" w:name="_GoBack"/>
+      <w:bookmarkEnd w:id="0"/>
+      <w:r>
+        <w:t xml:space="preserve">D: 3.0 </w:t>
       </w:r>
       <w:r>
         <w:tab/>
@@ -920,10 +955,10 @@
               <wp:anchor distT="0" distB="0" distL="114300" distR="114300" simplePos="0" relativeHeight="251671552" behindDoc="1" locked="0" layoutInCell="1" allowOverlap="1" wp14:anchorId="4787F898" wp14:editId="4658AEDE">
                 <wp:simplePos x="0" y="0"/>
                 <wp:positionH relativeFrom="margin">
-                  <wp:align>left</wp:align>
+                  <wp:align>center</wp:align>
                 </wp:positionH>
                 <wp:positionV relativeFrom="paragraph">
-                  <wp:posOffset>184017</wp:posOffset>
+                  <wp:posOffset>164465</wp:posOffset>
                 </wp:positionV>
                 <wp:extent cx="5943600" cy="990600"/>
                 <wp:effectExtent l="0" t="0" r="19050" b="19050"/>
@@ -971,7 +1006,7 @@
           </mc:Choice>
           <mc:Fallback>
             <w:pict>
-              <v:rect w14:anchorId="0BC798E5" id="Retângulo 8" o:spid="_x0000_s1026" style="position:absolute;margin-left:0;margin-top:14.5pt;width:468pt;height:78pt;z-index:-251644928;visibility:visible;mso-wrap-style:square;mso-wrap-distance-left:9pt;mso-wrap-distance-top:0;mso-wrap-distance-right:9pt;mso-wrap-distance-bottom:0;mso-position-horizontal:left;mso-position-horizontal-relative:margin;mso-position-vertical:absolute;mso-position-vertical-relative:text;v-text-anchor:middle" o:gfxdata="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" fillcolor="white [3201]" strokecolor="black [3200]" strokeweight="1pt">
+              <v:rect w14:anchorId="043D3907" id="Retângulo 8" o:spid="_x0000_s1026" style="position:absolute;margin-left:0;margin-top:12.95pt;width:468pt;height:78pt;z-index:-251644928;visibility:visible;mso-wrap-style:square;mso-wrap-distance-left:9pt;mso-wrap-distance-top:0;mso-wrap-distance-right:9pt;mso-wrap-distance-bottom:0;mso-position-horizontal:center;mso-position-horizontal-relative:margin;mso-position-vertical:absolute;mso-position-vertical-relative:text;v-text-anchor:middle" o:gfxdata="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" fillcolor="white [3201]" strokecolor="black [3200]" strokeweight="1pt">
                 <w10:wrap anchorx="margin"/>
               </v:rect>
             </w:pict>
@@ -990,41 +1025,12 @@
     </w:p>
     <w:p>
       <w:r>
-        <w:t>Des</w:t>
-      </w:r>
-      <w:r>
-        <w:t xml:space="preserve">crição: Projeto deve ser entregue completo até </w:t>
-      </w:r>
-      <w:proofErr w:type="gramStart"/>
-      <w:r>
-        <w:t>Julho</w:t>
-      </w:r>
-      <w:proofErr w:type="gramEnd"/>
-      <w:r>
-        <w:t xml:space="preserve"> de 2016</w:t>
-      </w:r>
-    </w:p>
-    <w:p>
-      <w:r>
-        <w:t xml:space="preserve"> </w:t>
-      </w:r>
-      <w:r>
-        <w:t>Estabilidade: Qualitativo</w:t>
-      </w:r>
-      <w:r>
-        <w:t xml:space="preserve">    Responsabilidade:</w:t>
-      </w:r>
-      <w:r>
-        <w:t xml:space="preserve"> Equipe </w:t>
-      </w:r>
-      <w:r>
-        <w:t xml:space="preserve">  </w:t>
-      </w:r>
-      <w:r>
-        <w:t>Fonte: Entrevista</w:t>
-      </w:r>
-      <w:r>
-        <w:t xml:space="preserve">   Autor: Nahara </w:t>
+        <w:t>Descrição: Projeto deve ser entregue completo até Julho de 2016</w:t>
+      </w:r>
+    </w:p>
+    <w:p>
+      <w:r>
+        <w:t xml:space="preserve"> Estabilidade: Qualitativo    Responsabilidade: Equipe   Fonte: Entrevista   Autor: Nahara </w:t>
       </w:r>
     </w:p>
     <w:p>
@@ -1039,10 +1045,10 @@
               <wp:anchor distT="0" distB="0" distL="114300" distR="114300" simplePos="0" relativeHeight="251673600" behindDoc="1" locked="0" layoutInCell="1" allowOverlap="1" wp14:anchorId="0F3DF4B6" wp14:editId="56E1AF46">
                 <wp:simplePos x="0" y="0"/>
                 <wp:positionH relativeFrom="margin">
-                  <wp:align>left</wp:align>
+                  <wp:align>center</wp:align>
                 </wp:positionH>
                 <wp:positionV relativeFrom="paragraph">
-                  <wp:posOffset>215280</wp:posOffset>
+                  <wp:posOffset>215265</wp:posOffset>
                 </wp:positionV>
                 <wp:extent cx="5943600" cy="990600"/>
                 <wp:effectExtent l="0" t="0" r="19050" b="19050"/>
@@ -1090,7 +1096,7 @@
           </mc:Choice>
           <mc:Fallback>
             <w:pict>
-              <v:rect w14:anchorId="2DA90240" id="Retângulo 9" o:spid="_x0000_s1026" style="position:absolute;margin-left:0;margin-top:16.95pt;width:468pt;height:78pt;z-index:-251642880;visibility:visible;mso-wrap-style:square;mso-wrap-distance-left:9pt;mso-wrap-distance-top:0;mso-wrap-distance-right:9pt;mso-wrap-distance-bottom:0;mso-position-horizontal:left;mso-position-horizontal-relative:margin;mso-position-vertical:absolute;mso-position-vertical-relative:text;v-text-anchor:middle" o:gfxdata="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" fillcolor="white [3201]" strokecolor="black [3200]" strokeweight="1pt">
+              <v:rect w14:anchorId="5CB10C83" id="Retângulo 9" o:spid="_x0000_s1026" style="position:absolute;margin-left:0;margin-top:16.95pt;width:468pt;height:78pt;z-index:-251642880;visibility:visible;mso-wrap-style:square;mso-wrap-distance-left:9pt;mso-wrap-distance-top:0;mso-wrap-distance-right:9pt;mso-wrap-distance-bottom:0;mso-position-horizontal:center;mso-position-horizontal-relative:margin;mso-position-vertical:absolute;mso-position-vertical-relative:text;v-text-anchor:middle" o:gfxdata="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" fillcolor="white [3201]" strokecolor="black [3200]" strokeweight="1pt">
                 <w10:wrap anchorx="margin"/>
               </v:rect>
             </w:pict>
@@ -1109,27 +1115,12 @@
     </w:p>
     <w:p>
       <w:r>
-        <w:t>Des</w:t>
-      </w:r>
-      <w:r>
-        <w:t>crição: Software deve conter interface de fácil entendimento.</w:t>
-      </w:r>
-    </w:p>
-    <w:p>
-      <w:r>
-        <w:t xml:space="preserve"> </w:t>
-      </w:r>
-      <w:r>
-        <w:t>Estabilidade: Qualitativo</w:t>
-      </w:r>
-      <w:r>
-        <w:t xml:space="preserve">    Responsabilidade: Designer    </w:t>
-      </w:r>
-      <w:r>
-        <w:t>Fonte: Observação</w:t>
-      </w:r>
-      <w:r>
-        <w:t xml:space="preserve">   Autor: Nahara </w:t>
+        <w:t>Descrição: Software deve conter interface de fácil entendimento.</w:t>
+      </w:r>
+    </w:p>
+    <w:p>
+      <w:r>
+        <w:t xml:space="preserve"> Estabilidade: Qualitativo    Responsabilidade: Designer    Fonte: Observação   Autor: Nahara </w:t>
       </w:r>
     </w:p>
     <w:p>
@@ -1144,10 +1135,10 @@
               <wp:anchor distT="0" distB="0" distL="114300" distR="114300" simplePos="0" relativeHeight="251675648" behindDoc="1" locked="0" layoutInCell="1" allowOverlap="1" wp14:anchorId="1DBD44B2" wp14:editId="010121DB">
                 <wp:simplePos x="0" y="0"/>
                 <wp:positionH relativeFrom="margin">
-                  <wp:align>left</wp:align>
+                  <wp:align>center</wp:align>
                 </wp:positionH>
                 <wp:positionV relativeFrom="paragraph">
-                  <wp:posOffset>248285</wp:posOffset>
+                  <wp:posOffset>229235</wp:posOffset>
                 </wp:positionV>
                 <wp:extent cx="5943600" cy="1073888"/>
                 <wp:effectExtent l="0" t="0" r="19050" b="12065"/>
@@ -1198,7 +1189,7 @@
           </mc:Choice>
           <mc:Fallback>
             <w:pict>
-              <v:rect w14:anchorId="374BDD16" id="Retângulo 10" o:spid="_x0000_s1026" style="position:absolute;margin-left:0;margin-top:19.55pt;width:468pt;height:84.55pt;z-index:-251640832;visibility:visible;mso-wrap-style:square;mso-height-percent:0;mso-wrap-distance-left:9pt;mso-wrap-distance-top:0;mso-wrap-distance-right:9pt;mso-wrap-distance-bottom:0;mso-position-horizontal:left;mso-position-horizontal-relative:margin;mso-position-vertical:absolute;mso-position-vertical-relative:text;mso-height-percent:0;mso-height-relative:margin;v-text-anchor:middle" o:gfxdata="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" fillcolor="white [3201]" strokecolor="black [3200]" strokeweight="1pt">
+              <v:rect w14:anchorId="5915CBC7" id="Retângulo 10" o:spid="_x0000_s1026" style="position:absolute;margin-left:0;margin-top:18.05pt;width:468pt;height:84.55pt;z-index:-251640832;visibility:visible;mso-wrap-style:square;mso-height-percent:0;mso-wrap-distance-left:9pt;mso-wrap-distance-top:0;mso-wrap-distance-right:9pt;mso-wrap-distance-bottom:0;mso-position-horizontal:center;mso-position-horizontal-relative:margin;mso-position-vertical:absolute;mso-position-vertical-relative:text;mso-height-percent:0;mso-height-relative:margin;v-text-anchor:middle" o:gfxdata="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" fillcolor="white [3201]" strokecolor="black [3200]" strokeweight="1pt">
                 <w10:wrap anchorx="margin"/>
               </v:rect>
             </w:pict>
@@ -1220,10 +1211,7 @@
     </w:p>
     <w:p>
       <w:r>
-        <w:t>Des</w:t>
-      </w:r>
-      <w:r>
-        <w:t xml:space="preserve">crição: Software não deve sobrecarregar máquina, portanto </w:t>
+        <w:t xml:space="preserve">Descrição: Software não deve sobrecarregar máquina, portanto </w:t>
       </w:r>
       <w:r>
         <w:t>precisa de processamento reduzido.</w:t>
@@ -1276,6 +1264,9 @@
       </w:r>
     </w:p>
     <w:p>
+      <w:pPr>
+        <w:pStyle w:val="Ttulo1"/>
+      </w:pPr>
       <w:r>
         <w:tab/>
       </w:r>
@@ -2129,28 +2120,25 @@
     <w:p>
       <w:pPr>
         <w:spacing w:line="276" w:lineRule="auto"/>
-      </w:pPr>
-      <w:r>
-        <w:t xml:space="preserve">RF1.0 </w:t>
-      </w:r>
-      <w:r>
-        <w:t>Soma;</w:t>
+        <w:ind w:firstLine="708"/>
+      </w:pPr>
+      <w:r>
+        <w:t>RF1.0 Soma;</w:t>
       </w:r>
     </w:p>
     <w:p>
       <w:pPr>
         <w:spacing w:line="276" w:lineRule="auto"/>
-      </w:pPr>
-      <w:r>
-        <w:t xml:space="preserve">RF1.1 </w:t>
-      </w:r>
-      <w:r>
-        <w:t>Subtração;</w:t>
+        <w:ind w:firstLine="708"/>
+      </w:pPr>
+      <w:r>
+        <w:t>RF1.1 Subtração;</w:t>
       </w:r>
     </w:p>
     <w:p>
       <w:pPr>
         <w:spacing w:line="276" w:lineRule="auto"/>
+        <w:ind w:firstLine="708"/>
       </w:pPr>
       <w:r>
         <w:t xml:space="preserve">RF1.2 </w:t>
@@ -2165,6 +2153,7 @@
     <w:p>
       <w:pPr>
         <w:spacing w:line="276" w:lineRule="auto"/>
+        <w:ind w:firstLine="708"/>
       </w:pPr>
       <w:r>
         <w:t>RF</w:t>
@@ -2179,6 +2168,7 @@
     <w:p>
       <w:pPr>
         <w:spacing w:line="276" w:lineRule="auto"/>
+        <w:ind w:firstLine="708"/>
       </w:pPr>
       <w:r>
         <w:t>RF2.0</w:t>
@@ -2193,12 +2183,10 @@
     <w:p>
       <w:pPr>
         <w:spacing w:line="276" w:lineRule="auto"/>
-      </w:pPr>
-      <w:r>
-        <w:t xml:space="preserve">RF3.0 </w:t>
-      </w:r>
-      <w:r>
-        <w:t>Teclado</w:t>
+        <w:ind w:firstLine="708"/>
+      </w:pPr>
+      <w:r>
+        <w:t>RF3.0 Teclado</w:t>
       </w:r>
       <w:r>
         <w:t>;</w:t>
@@ -2207,6 +2195,7 @@
     <w:p>
       <w:pPr>
         <w:spacing w:line="276" w:lineRule="auto"/>
+        <w:ind w:firstLine="708"/>
       </w:pPr>
       <w:r>
         <w:t xml:space="preserve">RQ4.0 </w:t>
@@ -2218,6 +2207,7 @@
     <w:p>
       <w:pPr>
         <w:spacing w:line="276" w:lineRule="auto"/>
+        <w:ind w:firstLine="708"/>
       </w:pPr>
       <w:r>
         <w:t xml:space="preserve">RQ5.0 </w:t>
@@ -2232,6 +2222,7 @@
     <w:p>
       <w:pPr>
         <w:spacing w:line="276" w:lineRule="auto"/>
+        <w:ind w:firstLine="708"/>
       </w:pPr>
       <w:r>
         <w:t xml:space="preserve">RQ5.1 </w:t>
@@ -2271,18 +2262,646 @@
     </w:p>
     <w:p>
       <w:pPr>
-        <w:jc w:val="center"/>
-        <w:rPr>
-          <w:rFonts w:cs="Times New Roman"/>
-          <w:sz w:val="32"/>
-          <w:szCs w:val="32"/>
-          <w:u w:val="single"/>
-        </w:rPr>
-      </w:pPr>
-    </w:p>
-    <w:p>
-      <w:pPr>
-        <w:jc w:val="center"/>
+        <w:pStyle w:val="Ttulo1"/>
+      </w:pPr>
+      <w:r>
+        <w:t>Priorização de Kano:</w:t>
+      </w:r>
+    </w:p>
+    <w:p/>
+    <w:tbl>
+      <w:tblPr>
+        <w:tblStyle w:val="Tabelacomgrade"/>
+        <w:tblW w:w="0" w:type="auto"/>
+        <w:tblLook w:val="04A0" w:firstRow="1" w:lastRow="0" w:firstColumn="1" w:lastColumn="0" w:noHBand="0" w:noVBand="1"/>
+      </w:tblPr>
+      <w:tblGrid>
+        <w:gridCol w:w="1134"/>
+        <w:gridCol w:w="1443"/>
+        <w:gridCol w:w="1155"/>
+        <w:gridCol w:w="1141"/>
+        <w:gridCol w:w="1550"/>
+        <w:gridCol w:w="1230"/>
+        <w:gridCol w:w="1363"/>
+      </w:tblGrid>
+      <w:tr>
+        <w:tc>
+          <w:tcPr>
+            <w:tcW w:w="1288" w:type="dxa"/>
+          </w:tcPr>
+          <w:p/>
+        </w:tc>
+        <w:tc>
+          <w:tcPr>
+            <w:tcW w:w="1288" w:type="dxa"/>
+          </w:tcPr>
+          <w:p>
+            <w:pPr>
+              <w:rPr>
+                <w:b/>
+              </w:rPr>
+            </w:pPr>
+            <w:r>
+              <w:rPr>
+                <w:b/>
+              </w:rPr>
+              <w:t>Obrigatório</w:t>
+            </w:r>
+          </w:p>
+        </w:tc>
+        <w:tc>
+          <w:tcPr>
+            <w:tcW w:w="1288" w:type="dxa"/>
+          </w:tcPr>
+          <w:p>
+            <w:pPr>
+              <w:rPr>
+                <w:b/>
+              </w:rPr>
+            </w:pPr>
+            <w:r>
+              <w:rPr>
+                <w:b/>
+              </w:rPr>
+              <w:t>Linear</w:t>
+            </w:r>
+          </w:p>
+        </w:tc>
+        <w:tc>
+          <w:tcPr>
+            <w:tcW w:w="1288" w:type="dxa"/>
+          </w:tcPr>
+          <w:p>
+            <w:pPr>
+              <w:rPr>
+                <w:b/>
+              </w:rPr>
+            </w:pPr>
+            <w:r>
+              <w:rPr>
+                <w:b/>
+              </w:rPr>
+              <w:t>Brilho</w:t>
+            </w:r>
+          </w:p>
+        </w:tc>
+        <w:tc>
+          <w:tcPr>
+            <w:tcW w:w="1288" w:type="dxa"/>
+          </w:tcPr>
+          <w:p>
+            <w:pPr>
+              <w:rPr>
+                <w:b/>
+              </w:rPr>
+            </w:pPr>
+            <w:r>
+              <w:rPr>
+                <w:b/>
+              </w:rPr>
+              <w:t>Questionável</w:t>
+            </w:r>
+          </w:p>
+        </w:tc>
+        <w:tc>
+          <w:tcPr>
+            <w:tcW w:w="1288" w:type="dxa"/>
+          </w:tcPr>
+          <w:p>
+            <w:pPr>
+              <w:rPr>
+                <w:b/>
+              </w:rPr>
+            </w:pPr>
+            <w:r>
+              <w:rPr>
+                <w:b/>
+              </w:rPr>
+              <w:t>Negativo</w:t>
+            </w:r>
+          </w:p>
+        </w:tc>
+        <w:tc>
+          <w:tcPr>
+            <w:tcW w:w="1288" w:type="dxa"/>
+          </w:tcPr>
+          <w:p>
+            <w:pPr>
+              <w:rPr>
+                <w:b/>
+              </w:rPr>
+            </w:pPr>
+            <w:r>
+              <w:rPr>
+                <w:b/>
+              </w:rPr>
+              <w:t>Indiferente</w:t>
+            </w:r>
+          </w:p>
+        </w:tc>
+      </w:tr>
+      <w:tr>
+        <w:tc>
+          <w:tcPr>
+            <w:tcW w:w="1288" w:type="dxa"/>
+          </w:tcPr>
+          <w:p>
+            <w:r>
+              <w:t>RF1.0</w:t>
+            </w:r>
+          </w:p>
+        </w:tc>
+        <w:tc>
+          <w:tcPr>
+            <w:tcW w:w="1288" w:type="dxa"/>
+          </w:tcPr>
+          <w:p>
+            <w:pPr>
+              <w:jc w:val="center"/>
+            </w:pPr>
+            <w:r>
+              <w:t>X</w:t>
+            </w:r>
+          </w:p>
+        </w:tc>
+        <w:tc>
+          <w:tcPr>
+            <w:tcW w:w="1288" w:type="dxa"/>
+          </w:tcPr>
+          <w:p/>
+        </w:tc>
+        <w:tc>
+          <w:tcPr>
+            <w:tcW w:w="1288" w:type="dxa"/>
+          </w:tcPr>
+          <w:p/>
+        </w:tc>
+        <w:tc>
+          <w:tcPr>
+            <w:tcW w:w="1288" w:type="dxa"/>
+          </w:tcPr>
+          <w:p/>
+        </w:tc>
+        <w:tc>
+          <w:tcPr>
+            <w:tcW w:w="1288" w:type="dxa"/>
+          </w:tcPr>
+          <w:p/>
+        </w:tc>
+        <w:tc>
+          <w:tcPr>
+            <w:tcW w:w="1288" w:type="dxa"/>
+          </w:tcPr>
+          <w:p/>
+        </w:tc>
+      </w:tr>
+      <w:tr>
+        <w:tc>
+          <w:tcPr>
+            <w:tcW w:w="1288" w:type="dxa"/>
+          </w:tcPr>
+          <w:p>
+            <w:r>
+              <w:t>RF1.1</w:t>
+            </w:r>
+          </w:p>
+        </w:tc>
+        <w:tc>
+          <w:tcPr>
+            <w:tcW w:w="1288" w:type="dxa"/>
+          </w:tcPr>
+          <w:p>
+            <w:pPr>
+              <w:jc w:val="center"/>
+            </w:pPr>
+            <w:r>
+              <w:t>X</w:t>
+            </w:r>
+          </w:p>
+        </w:tc>
+        <w:tc>
+          <w:tcPr>
+            <w:tcW w:w="1288" w:type="dxa"/>
+          </w:tcPr>
+          <w:p/>
+        </w:tc>
+        <w:tc>
+          <w:tcPr>
+            <w:tcW w:w="1288" w:type="dxa"/>
+          </w:tcPr>
+          <w:p/>
+        </w:tc>
+        <w:tc>
+          <w:tcPr>
+            <w:tcW w:w="1288" w:type="dxa"/>
+          </w:tcPr>
+          <w:p/>
+        </w:tc>
+        <w:tc>
+          <w:tcPr>
+            <w:tcW w:w="1288" w:type="dxa"/>
+          </w:tcPr>
+          <w:p/>
+        </w:tc>
+        <w:tc>
+          <w:tcPr>
+            <w:tcW w:w="1288" w:type="dxa"/>
+          </w:tcPr>
+          <w:p/>
+        </w:tc>
+      </w:tr>
+      <w:tr>
+        <w:tc>
+          <w:tcPr>
+            <w:tcW w:w="1288" w:type="dxa"/>
+          </w:tcPr>
+          <w:p>
+            <w:r>
+              <w:t>RF1.2</w:t>
+            </w:r>
+          </w:p>
+        </w:tc>
+        <w:tc>
+          <w:tcPr>
+            <w:tcW w:w="1288" w:type="dxa"/>
+          </w:tcPr>
+          <w:p>
+            <w:pPr>
+              <w:jc w:val="center"/>
+            </w:pPr>
+            <w:r>
+              <w:t>X</w:t>
+            </w:r>
+          </w:p>
+        </w:tc>
+        <w:tc>
+          <w:tcPr>
+            <w:tcW w:w="1288" w:type="dxa"/>
+          </w:tcPr>
+          <w:p/>
+        </w:tc>
+        <w:tc>
+          <w:tcPr>
+            <w:tcW w:w="1288" w:type="dxa"/>
+          </w:tcPr>
+          <w:p/>
+        </w:tc>
+        <w:tc>
+          <w:tcPr>
+            <w:tcW w:w="1288" w:type="dxa"/>
+          </w:tcPr>
+          <w:p/>
+        </w:tc>
+        <w:tc>
+          <w:tcPr>
+            <w:tcW w:w="1288" w:type="dxa"/>
+          </w:tcPr>
+          <w:p/>
+        </w:tc>
+        <w:tc>
+          <w:tcPr>
+            <w:tcW w:w="1288" w:type="dxa"/>
+          </w:tcPr>
+          <w:p/>
+        </w:tc>
+      </w:tr>
+      <w:tr>
+        <w:tc>
+          <w:tcPr>
+            <w:tcW w:w="1288" w:type="dxa"/>
+          </w:tcPr>
+          <w:p>
+            <w:r>
+              <w:t>RF1.3</w:t>
+            </w:r>
+          </w:p>
+        </w:tc>
+        <w:tc>
+          <w:tcPr>
+            <w:tcW w:w="1288" w:type="dxa"/>
+          </w:tcPr>
+          <w:p>
+            <w:pPr>
+              <w:jc w:val="center"/>
+            </w:pPr>
+            <w:r>
+              <w:t>X</w:t>
+            </w:r>
+          </w:p>
+        </w:tc>
+        <w:tc>
+          <w:tcPr>
+            <w:tcW w:w="1288" w:type="dxa"/>
+          </w:tcPr>
+          <w:p/>
+        </w:tc>
+        <w:tc>
+          <w:tcPr>
+            <w:tcW w:w="1288" w:type="dxa"/>
+          </w:tcPr>
+          <w:p/>
+        </w:tc>
+        <w:tc>
+          <w:tcPr>
+            <w:tcW w:w="1288" w:type="dxa"/>
+          </w:tcPr>
+          <w:p/>
+        </w:tc>
+        <w:tc>
+          <w:tcPr>
+            <w:tcW w:w="1288" w:type="dxa"/>
+          </w:tcPr>
+          <w:p/>
+        </w:tc>
+        <w:tc>
+          <w:tcPr>
+            <w:tcW w:w="1288" w:type="dxa"/>
+          </w:tcPr>
+          <w:p/>
+        </w:tc>
+      </w:tr>
+      <w:tr>
+        <w:tc>
+          <w:tcPr>
+            <w:tcW w:w="1288" w:type="dxa"/>
+          </w:tcPr>
+          <w:p>
+            <w:r>
+              <w:t>RF2.0</w:t>
+            </w:r>
+          </w:p>
+        </w:tc>
+        <w:tc>
+          <w:tcPr>
+            <w:tcW w:w="1288" w:type="dxa"/>
+          </w:tcPr>
+          <w:p>
+            <w:pPr>
+              <w:jc w:val="center"/>
+            </w:pPr>
+            <w:r>
+              <w:t>X</w:t>
+            </w:r>
+          </w:p>
+        </w:tc>
+        <w:tc>
+          <w:tcPr>
+            <w:tcW w:w="1288" w:type="dxa"/>
+          </w:tcPr>
+          <w:p/>
+        </w:tc>
+        <w:tc>
+          <w:tcPr>
+            <w:tcW w:w="1288" w:type="dxa"/>
+          </w:tcPr>
+          <w:p/>
+        </w:tc>
+        <w:tc>
+          <w:tcPr>
+            <w:tcW w:w="1288" w:type="dxa"/>
+          </w:tcPr>
+          <w:p/>
+        </w:tc>
+        <w:tc>
+          <w:tcPr>
+            <w:tcW w:w="1288" w:type="dxa"/>
+          </w:tcPr>
+          <w:p/>
+        </w:tc>
+        <w:tc>
+          <w:tcPr>
+            <w:tcW w:w="1288" w:type="dxa"/>
+          </w:tcPr>
+          <w:p/>
+        </w:tc>
+      </w:tr>
+      <w:tr>
+        <w:tc>
+          <w:tcPr>
+            <w:tcW w:w="1288" w:type="dxa"/>
+          </w:tcPr>
+          <w:p>
+            <w:r>
+              <w:t>RF3.0</w:t>
+            </w:r>
+          </w:p>
+        </w:tc>
+        <w:tc>
+          <w:tcPr>
+            <w:tcW w:w="1288" w:type="dxa"/>
+          </w:tcPr>
+          <w:p>
+            <w:pPr>
+              <w:jc w:val="center"/>
+            </w:pPr>
+            <w:r>
+              <w:t>X</w:t>
+            </w:r>
+          </w:p>
+        </w:tc>
+        <w:tc>
+          <w:tcPr>
+            <w:tcW w:w="1288" w:type="dxa"/>
+          </w:tcPr>
+          <w:p/>
+        </w:tc>
+        <w:tc>
+          <w:tcPr>
+            <w:tcW w:w="1288" w:type="dxa"/>
+          </w:tcPr>
+          <w:p/>
+        </w:tc>
+        <w:tc>
+          <w:tcPr>
+            <w:tcW w:w="1288" w:type="dxa"/>
+          </w:tcPr>
+          <w:p/>
+        </w:tc>
+        <w:tc>
+          <w:tcPr>
+            <w:tcW w:w="1288" w:type="dxa"/>
+          </w:tcPr>
+          <w:p/>
+        </w:tc>
+        <w:tc>
+          <w:tcPr>
+            <w:tcW w:w="1288" w:type="dxa"/>
+          </w:tcPr>
+          <w:p/>
+        </w:tc>
+      </w:tr>
+      <w:tr>
+        <w:tc>
+          <w:tcPr>
+            <w:tcW w:w="1288" w:type="dxa"/>
+          </w:tcPr>
+          <w:p>
+            <w:r>
+              <w:t>RQ4.0</w:t>
+            </w:r>
+          </w:p>
+        </w:tc>
+        <w:tc>
+          <w:tcPr>
+            <w:tcW w:w="1288" w:type="dxa"/>
+          </w:tcPr>
+          <w:p/>
+        </w:tc>
+        <w:tc>
+          <w:tcPr>
+            <w:tcW w:w="1288" w:type="dxa"/>
+          </w:tcPr>
+          <w:p>
+            <w:pPr>
+              <w:jc w:val="center"/>
+            </w:pPr>
+            <w:r>
+              <w:t>X</w:t>
+            </w:r>
+          </w:p>
+        </w:tc>
+        <w:tc>
+          <w:tcPr>
+            <w:tcW w:w="1288" w:type="dxa"/>
+          </w:tcPr>
+          <w:p/>
+        </w:tc>
+        <w:tc>
+          <w:tcPr>
+            <w:tcW w:w="1288" w:type="dxa"/>
+          </w:tcPr>
+          <w:p/>
+        </w:tc>
+        <w:tc>
+          <w:tcPr>
+            <w:tcW w:w="1288" w:type="dxa"/>
+          </w:tcPr>
+          <w:p/>
+        </w:tc>
+        <w:tc>
+          <w:tcPr>
+            <w:tcW w:w="1288" w:type="dxa"/>
+          </w:tcPr>
+          <w:p/>
+        </w:tc>
+      </w:tr>
+      <w:tr>
+        <w:tc>
+          <w:tcPr>
+            <w:tcW w:w="1288" w:type="dxa"/>
+          </w:tcPr>
+          <w:p>
+            <w:r>
+              <w:t>RQ5.0</w:t>
+            </w:r>
+          </w:p>
+        </w:tc>
+        <w:tc>
+          <w:tcPr>
+            <w:tcW w:w="1288" w:type="dxa"/>
+          </w:tcPr>
+          <w:p/>
+        </w:tc>
+        <w:tc>
+          <w:tcPr>
+            <w:tcW w:w="1288" w:type="dxa"/>
+          </w:tcPr>
+          <w:p>
+            <w:pPr>
+              <w:jc w:val="center"/>
+            </w:pPr>
+          </w:p>
+        </w:tc>
+        <w:tc>
+          <w:tcPr>
+            <w:tcW w:w="1288" w:type="dxa"/>
+          </w:tcPr>
+          <w:p>
+            <w:pPr>
+              <w:jc w:val="center"/>
+            </w:pPr>
+            <w:r>
+              <w:t>X</w:t>
+            </w:r>
+          </w:p>
+        </w:tc>
+        <w:tc>
+          <w:tcPr>
+            <w:tcW w:w="1288" w:type="dxa"/>
+          </w:tcPr>
+          <w:p/>
+        </w:tc>
+        <w:tc>
+          <w:tcPr>
+            <w:tcW w:w="1288" w:type="dxa"/>
+          </w:tcPr>
+          <w:p/>
+        </w:tc>
+        <w:tc>
+          <w:tcPr>
+            <w:tcW w:w="1288" w:type="dxa"/>
+          </w:tcPr>
+          <w:p/>
+        </w:tc>
+      </w:tr>
+      <w:tr>
+        <w:tc>
+          <w:tcPr>
+            <w:tcW w:w="1288" w:type="dxa"/>
+          </w:tcPr>
+          <w:p>
+            <w:r>
+              <w:t>RQ5.1</w:t>
+            </w:r>
+          </w:p>
+        </w:tc>
+        <w:tc>
+          <w:tcPr>
+            <w:tcW w:w="1288" w:type="dxa"/>
+          </w:tcPr>
+          <w:p/>
+        </w:tc>
+        <w:tc>
+          <w:tcPr>
+            <w:tcW w:w="1288" w:type="dxa"/>
+          </w:tcPr>
+          <w:p>
+            <w:pPr>
+              <w:jc w:val="center"/>
+            </w:pPr>
+            <w:r>
+              <w:t>X</w:t>
+            </w:r>
+          </w:p>
+        </w:tc>
+        <w:tc>
+          <w:tcPr>
+            <w:tcW w:w="1288" w:type="dxa"/>
+          </w:tcPr>
+          <w:p/>
+        </w:tc>
+        <w:tc>
+          <w:tcPr>
+            <w:tcW w:w="1288" w:type="dxa"/>
+          </w:tcPr>
+          <w:p/>
+        </w:tc>
+        <w:tc>
+          <w:tcPr>
+            <w:tcW w:w="1288" w:type="dxa"/>
+          </w:tcPr>
+          <w:p/>
+        </w:tc>
+        <w:tc>
+          <w:tcPr>
+            <w:tcW w:w="1288" w:type="dxa"/>
+          </w:tcPr>
+          <w:p/>
+        </w:tc>
+      </w:tr>
+    </w:tbl>
+    <w:p>
+      <w:pPr>
         <w:rPr>
           <w:rFonts w:cs="Times New Roman"/>
           <w:sz w:val="32"/>
@@ -2299,6 +2918,56 @@
     </w:sectPr>
   </w:body>
 </w:document>
+</file>
+
+<file path=word/endnotes.xml><?xml version="1.0" encoding="utf-8"?>
+<w:endnotes xmlns:wpc="http://schemas.microsoft.com/office/word/2010/wordprocessingCanvas" xmlns:mc="http://schemas.openxmlformats.org/markup-compatibility/2006" xmlns:o="urn:schemas-microsoft-com:office:office" xmlns:r="http://schemas.openxmlformats.org/officeDocument/2006/relationships" xmlns:m="http://schemas.openxmlformats.org/officeDocument/2006/math" xmlns:v="urn:schemas-microsoft-com:vml" xmlns:wp14="http://schemas.microsoft.com/office/word/2010/wordprocessingDrawing" xmlns:wp="http://schemas.openxmlformats.org/drawingml/2006/wordprocessingDrawing" xmlns:w10="urn:schemas-microsoft-com:office:word" xmlns:w="http://schemas.openxmlformats.org/wordprocessingml/2006/main" xmlns:w14="http://schemas.microsoft.com/office/word/2010/wordml" xmlns:w15="http://schemas.microsoft.com/office/word/2012/wordml" xmlns:wpg="http://schemas.microsoft.com/office/word/2010/wordprocessingGroup" xmlns:wpi="http://schemas.microsoft.com/office/word/2010/wordprocessingInk" xmlns:wne="http://schemas.microsoft.com/office/word/2006/wordml" xmlns:wps="http://schemas.microsoft.com/office/word/2010/wordprocessingShape" mc:Ignorable="w14 w15 wp14">
+  <w:endnote w:type="separator" w:id="-1">
+    <w:p>
+      <w:pPr>
+        <w:spacing w:after="0" w:line="240" w:lineRule="auto"/>
+      </w:pPr>
+      <w:r>
+        <w:separator/>
+      </w:r>
+    </w:p>
+  </w:endnote>
+  <w:endnote w:type="continuationSeparator" w:id="0">
+    <w:p>
+      <w:pPr>
+        <w:spacing w:after="0" w:line="240" w:lineRule="auto"/>
+      </w:pPr>
+      <w:r>
+        <w:continuationSeparator/>
+      </w:r>
+    </w:p>
+  </w:endnote>
+</w:endnotes>
+</file>
+
+<file path=word/footnotes.xml><?xml version="1.0" encoding="utf-8"?>
+<w:footnotes xmlns:wpc="http://schemas.microsoft.com/office/word/2010/wordprocessingCanvas" xmlns:mc="http://schemas.openxmlformats.org/markup-compatibility/2006" xmlns:o="urn:schemas-microsoft-com:office:office" xmlns:r="http://schemas.openxmlformats.org/officeDocument/2006/relationships" xmlns:m="http://schemas.openxmlformats.org/officeDocument/2006/math" xmlns:v="urn:schemas-microsoft-com:vml" xmlns:wp14="http://schemas.microsoft.com/office/word/2010/wordprocessingDrawing" xmlns:wp="http://schemas.openxmlformats.org/drawingml/2006/wordprocessingDrawing" xmlns:w10="urn:schemas-microsoft-com:office:word" xmlns:w="http://schemas.openxmlformats.org/wordprocessingml/2006/main" xmlns:w14="http://schemas.microsoft.com/office/word/2010/wordml" xmlns:w15="http://schemas.microsoft.com/office/word/2012/wordml" xmlns:wpg="http://schemas.microsoft.com/office/word/2010/wordprocessingGroup" xmlns:wpi="http://schemas.microsoft.com/office/word/2010/wordprocessingInk" xmlns:wne="http://schemas.microsoft.com/office/word/2006/wordml" xmlns:wps="http://schemas.microsoft.com/office/word/2010/wordprocessingShape" mc:Ignorable="w14 w15 wp14">
+  <w:footnote w:type="separator" w:id="-1">
+    <w:p>
+      <w:pPr>
+        <w:spacing w:after="0" w:line="240" w:lineRule="auto"/>
+      </w:pPr>
+      <w:r>
+        <w:separator/>
+      </w:r>
+    </w:p>
+  </w:footnote>
+  <w:footnote w:type="continuationSeparator" w:id="0">
+    <w:p>
+      <w:pPr>
+        <w:spacing w:after="0" w:line="240" w:lineRule="auto"/>
+      </w:pPr>
+      <w:r>
+        <w:continuationSeparator/>
+      </w:r>
+    </w:p>
+  </w:footnote>
+</w:footnotes>
 </file>
 
 <file path=word/numbering.xml><?xml version="1.0" encoding="utf-8"?>
@@ -3098,6 +3767,7 @@
   <w:style w:type="character" w:default="1" w:styleId="Fontepargpadro">
     <w:name w:val="Default Paragraph Font"/>
     <w:uiPriority w:val="1"/>
+    <w:semiHidden/>
     <w:unhideWhenUsed/>
   </w:style>
   <w:style w:type="table" w:default="1" w:styleId="Tabelanormal">
@@ -3175,6 +3845,58 @@
       <w:ind w:left="720"/>
       <w:contextualSpacing/>
     </w:pPr>
+  </w:style>
+  <w:style w:type="paragraph" w:styleId="Cabealho">
+    <w:name w:val="header"/>
+    <w:basedOn w:val="Normal"/>
+    <w:link w:val="CabealhoChar"/>
+    <w:uiPriority w:val="99"/>
+    <w:unhideWhenUsed/>
+    <w:rsid w:val="00F976A8"/>
+    <w:pPr>
+      <w:tabs>
+        <w:tab w:val="center" w:pos="4513"/>
+        <w:tab w:val="right" w:pos="9026"/>
+      </w:tabs>
+      <w:spacing w:after="0" w:line="240" w:lineRule="auto"/>
+    </w:pPr>
+  </w:style>
+  <w:style w:type="character" w:customStyle="1" w:styleId="CabealhoChar">
+    <w:name w:val="Cabeçalho Char"/>
+    <w:basedOn w:val="Fontepargpadro"/>
+    <w:link w:val="Cabealho"/>
+    <w:uiPriority w:val="99"/>
+    <w:rsid w:val="00F976A8"/>
+    <w:rPr>
+      <w:rFonts w:ascii="Times New Roman" w:hAnsi="Times New Roman"/>
+      <w:sz w:val="24"/>
+    </w:rPr>
+  </w:style>
+  <w:style w:type="paragraph" w:styleId="Rodap">
+    <w:name w:val="footer"/>
+    <w:basedOn w:val="Normal"/>
+    <w:link w:val="RodapChar"/>
+    <w:uiPriority w:val="99"/>
+    <w:unhideWhenUsed/>
+    <w:rsid w:val="00F976A8"/>
+    <w:pPr>
+      <w:tabs>
+        <w:tab w:val="center" w:pos="4513"/>
+        <w:tab w:val="right" w:pos="9026"/>
+      </w:tabs>
+      <w:spacing w:after="0" w:line="240" w:lineRule="auto"/>
+    </w:pPr>
+  </w:style>
+  <w:style w:type="character" w:customStyle="1" w:styleId="RodapChar">
+    <w:name w:val="Rodapé Char"/>
+    <w:basedOn w:val="Fontepargpadro"/>
+    <w:link w:val="Rodap"/>
+    <w:uiPriority w:val="99"/>
+    <w:rsid w:val="00F976A8"/>
+    <w:rPr>
+      <w:rFonts w:ascii="Times New Roman" w:hAnsi="Times New Roman"/>
+      <w:sz w:val="24"/>
+    </w:rPr>
   </w:style>
 </w:styles>
 </file>

</xml_diff>